<commit_message>
Updated mdl_meet_counselor table DDL
</commit_message>
<xml_diff>
--- a/IW-Consolidated-Implementation-Document.docx
+++ b/IW-Consolidated-Implementation-Document.docx
@@ -7081,6 +7081,7 @@
         <w:rPr>
           <w:rFonts w:ascii="Calibri" w:cs="Calibri" w:eastAsia="Calibri" w:hAnsi="Calibri"/>
           <w:b w:val="0"/>
+          <w:i w:val="1"/>
           <w:color w:val="000000"/>
           <w:sz w:val="22"/>
           <w:rtl w:val="0"/>
@@ -7097,6 +7098,7 @@
         <w:rPr>
           <w:rFonts w:ascii="Calibri" w:cs="Calibri" w:eastAsia="Calibri" w:hAnsi="Calibri"/>
           <w:b w:val="0"/>
+          <w:i w:val="1"/>
           <w:color w:val="000000"/>
           <w:sz w:val="22"/>
           <w:rtl w:val="0"/>
@@ -7113,6 +7115,7 @@
         <w:rPr>
           <w:rFonts w:ascii="Calibri" w:cs="Calibri" w:eastAsia="Calibri" w:hAnsi="Calibri"/>
           <w:b w:val="0"/>
+          <w:i w:val="1"/>
           <w:color w:val="000000"/>
           <w:sz w:val="22"/>
           <w:rtl w:val="0"/>
@@ -7129,6 +7132,7 @@
         <w:rPr>
           <w:rFonts w:ascii="Calibri" w:cs="Calibri" w:eastAsia="Calibri" w:hAnsi="Calibri"/>
           <w:b w:val="0"/>
+          <w:i w:val="1"/>
           <w:color w:val="000000"/>
           <w:sz w:val="22"/>
           <w:rtl w:val="0"/>
@@ -7145,6 +7149,7 @@
         <w:rPr>
           <w:rFonts w:ascii="Calibri" w:cs="Calibri" w:eastAsia="Calibri" w:hAnsi="Calibri"/>
           <w:b w:val="0"/>
+          <w:i w:val="1"/>
           <w:color w:val="000000"/>
           <w:sz w:val="22"/>
           <w:rtl w:val="0"/>
@@ -7161,6 +7166,7 @@
         <w:rPr>
           <w:rFonts w:ascii="Calibri" w:cs="Calibri" w:eastAsia="Calibri" w:hAnsi="Calibri"/>
           <w:b w:val="0"/>
+          <w:i w:val="1"/>
           <w:color w:val="000000"/>
           <w:sz w:val="22"/>
           <w:rtl w:val="0"/>
@@ -7177,6 +7183,7 @@
         <w:rPr>
           <w:rFonts w:ascii="Calibri" w:cs="Calibri" w:eastAsia="Calibri" w:hAnsi="Calibri"/>
           <w:b w:val="0"/>
+          <w:i w:val="1"/>
           <w:color w:val="000000"/>
           <w:sz w:val="22"/>
           <w:rtl w:val="0"/>
@@ -7193,6 +7200,7 @@
         <w:rPr>
           <w:rFonts w:ascii="Calibri" w:cs="Calibri" w:eastAsia="Calibri" w:hAnsi="Calibri"/>
           <w:b w:val="0"/>
+          <w:i w:val="1"/>
           <w:color w:val="000000"/>
           <w:sz w:val="22"/>
           <w:rtl w:val="0"/>
@@ -7209,6 +7217,7 @@
         <w:rPr>
           <w:rFonts w:ascii="Calibri" w:cs="Calibri" w:eastAsia="Calibri" w:hAnsi="Calibri"/>
           <w:b w:val="0"/>
+          <w:i w:val="1"/>
           <w:color w:val="000000"/>
           <w:sz w:val="22"/>
           <w:rtl w:val="0"/>
@@ -7225,6 +7234,7 @@
         <w:rPr>
           <w:rFonts w:ascii="Calibri" w:cs="Calibri" w:eastAsia="Calibri" w:hAnsi="Calibri"/>
           <w:b w:val="0"/>
+          <w:i w:val="1"/>
           <w:color w:val="000000"/>
           <w:sz w:val="22"/>
           <w:rtl w:val="0"/>
@@ -7241,6 +7251,7 @@
         <w:rPr>
           <w:rFonts w:ascii="Calibri" w:cs="Calibri" w:eastAsia="Calibri" w:hAnsi="Calibri"/>
           <w:b w:val="0"/>
+          <w:i w:val="1"/>
           <w:color w:val="000000"/>
           <w:sz w:val="22"/>
           <w:rtl w:val="0"/>
@@ -7462,6 +7473,205 @@
     </w:p>
     <w:p>
       <w:pPr>
+        <w:contextualSpacing w:val="0"/>
+      </w:pPr>
+      <w:r>
+        <w:rPr>
+          <w:rtl w:val="0"/>
+        </w:rPr>
+      </w:r>
+    </w:p>
+    <w:p>
+      <w:pPr>
+        <w:spacing w:after="0" w:before="0" w:line="276" w:lineRule="auto"/>
+        <w:contextualSpacing w:val="0"/>
+      </w:pPr>
+      <w:r>
+        <w:rPr>
+          <w:rFonts w:ascii="Calibri" w:cs="Calibri" w:eastAsia="Calibri" w:hAnsi="Calibri"/>
+          <w:b w:val="1"/>
+          <w:sz w:val="24"/>
+          <w:rtl w:val="0"/>
+        </w:rPr>
+        <w:t xml:space="preserve">Table:</w:t>
+      </w:r>
+      <w:r>
+        <w:rPr>
+          <w:rFonts w:ascii="Calibri" w:cs="Calibri" w:eastAsia="Calibri" w:hAnsi="Calibri"/>
+          <w:sz w:val="24"/>
+          <w:rtl w:val="0"/>
+        </w:rPr>
+        <w:t xml:space="preserve"> </w:t>
+      </w:r>
+      <w:r>
+        <w:rPr>
+          <w:rFonts w:ascii="Calibri" w:cs="Calibri" w:eastAsia="Calibri" w:hAnsi="Calibri"/>
+          <w:b w:val="1"/>
+          <w:sz w:val="24"/>
+          <w:rtl w:val="0"/>
+        </w:rPr>
+        <w:t xml:space="preserve">mdl_meet_counselor</w:t>
+      </w:r>
+    </w:p>
+    <w:p>
+      <w:pPr>
+        <w:spacing w:after="0" w:before="0" w:line="276" w:lineRule="auto"/>
+        <w:contextualSpacing w:val="0"/>
+      </w:pPr>
+      <w:r>
+        <w:rPr>
+          <w:rtl w:val="0"/>
+        </w:rPr>
+      </w:r>
+    </w:p>
+    <w:p>
+      <w:pPr>
+        <w:spacing w:after="0" w:before="0" w:line="276" w:lineRule="auto"/>
+        <w:contextualSpacing w:val="0"/>
+      </w:pPr>
+      <w:r>
+        <w:rPr>
+          <w:rFonts w:ascii="Calibri" w:cs="Calibri" w:eastAsia="Calibri" w:hAnsi="Calibri"/>
+          <w:i w:val="1"/>
+          <w:sz w:val="24"/>
+          <w:rtl w:val="0"/>
+        </w:rPr>
+        <w:t xml:space="preserve">CREATE TABLE IF NOT EXISTS `mdl_meet_counselor` (</w:t>
+      </w:r>
+    </w:p>
+    <w:p>
+      <w:pPr>
+        <w:spacing w:after="0" w:before="0" w:line="276" w:lineRule="auto"/>
+        <w:contextualSpacing w:val="0"/>
+      </w:pPr>
+      <w:r>
+        <w:rPr>
+          <w:rFonts w:ascii="Calibri" w:cs="Calibri" w:eastAsia="Calibri" w:hAnsi="Calibri"/>
+          <w:i w:val="1"/>
+          <w:sz w:val="24"/>
+          <w:rtl w:val="0"/>
+        </w:rPr>
+        <w:t xml:space="preserve">`id` bigint(10) NOT NULL AUTO_INCREMENT,</w:t>
+      </w:r>
+    </w:p>
+    <w:p>
+      <w:pPr>
+        <w:spacing w:after="0" w:before="0" w:line="276" w:lineRule="auto"/>
+        <w:contextualSpacing w:val="0"/>
+      </w:pPr>
+      <w:r>
+        <w:rPr>
+          <w:rFonts w:ascii="Calibri" w:cs="Calibri" w:eastAsia="Calibri" w:hAnsi="Calibri"/>
+          <w:i w:val="1"/>
+          <w:sz w:val="24"/>
+          <w:rtl w:val="0"/>
+        </w:rPr>
+        <w:t xml:space="preserve">  `name` varchar(255) COLLATE utf8_unicode_ci NOT NULL,</w:t>
+      </w:r>
+    </w:p>
+    <w:p>
+      <w:pPr>
+        <w:spacing w:after="0" w:before="0" w:line="276" w:lineRule="auto"/>
+        <w:contextualSpacing w:val="0"/>
+      </w:pPr>
+      <w:r>
+        <w:rPr>
+          <w:rFonts w:ascii="Calibri" w:cs="Calibri" w:eastAsia="Calibri" w:hAnsi="Calibri"/>
+          <w:i w:val="1"/>
+          <w:sz w:val="24"/>
+          <w:rtl w:val="0"/>
+        </w:rPr>
+        <w:t xml:space="preserve">  `designation` varchar(255) COLLATE utf8_unicode_ci NOT NULL,</w:t>
+      </w:r>
+    </w:p>
+    <w:p>
+      <w:pPr>
+        <w:spacing w:after="0" w:before="0" w:line="276" w:lineRule="auto"/>
+        <w:contextualSpacing w:val="0"/>
+      </w:pPr>
+      <w:r>
+        <w:rPr>
+          <w:rFonts w:ascii="Calibri" w:cs="Calibri" w:eastAsia="Calibri" w:hAnsi="Calibri"/>
+          <w:i w:val="1"/>
+          <w:sz w:val="24"/>
+          <w:rtl w:val="0"/>
+        </w:rPr>
+        <w:t xml:space="preserve">  `image_source` varchar(255) COLLATE utf8_unicode_ci NOT NULL,</w:t>
+      </w:r>
+    </w:p>
+    <w:p>
+      <w:pPr>
+        <w:spacing w:after="0" w:before="0" w:line="276" w:lineRule="auto"/>
+        <w:contextualSpacing w:val="0"/>
+      </w:pPr>
+      <w:r>
+        <w:rPr>
+          <w:rFonts w:ascii="Calibri" w:cs="Calibri" w:eastAsia="Calibri" w:hAnsi="Calibri"/>
+          <w:i w:val="1"/>
+          <w:sz w:val="24"/>
+          <w:rtl w:val="0"/>
+        </w:rPr>
+        <w:t xml:space="preserve">  `description` text COLLATE utf8_unicode_ci NOT NULL,</w:t>
+      </w:r>
+    </w:p>
+    <w:p>
+      <w:pPr>
+        <w:spacing w:after="0" w:before="0" w:line="276" w:lineRule="auto"/>
+        <w:contextualSpacing w:val="0"/>
+      </w:pPr>
+      <w:r>
+        <w:rPr>
+          <w:rFonts w:ascii="Calibri" w:cs="Calibri" w:eastAsia="Calibri" w:hAnsi="Calibri"/>
+          <w:i w:val="1"/>
+          <w:sz w:val="24"/>
+          <w:rtl w:val="0"/>
+        </w:rPr>
+        <w:t xml:space="preserve">  `status` int(2) DEFAULT '0',</w:t>
+      </w:r>
+    </w:p>
+    <w:p>
+      <w:pPr>
+        <w:spacing w:after="0" w:before="0" w:line="276" w:lineRule="auto"/>
+        <w:contextualSpacing w:val="0"/>
+      </w:pPr>
+      <w:r>
+        <w:rPr>
+          <w:rFonts w:ascii="Calibri" w:cs="Calibri" w:eastAsia="Calibri" w:hAnsi="Calibri"/>
+          <w:i w:val="1"/>
+          <w:sz w:val="24"/>
+          <w:rtl w:val="0"/>
+        </w:rPr>
+        <w:t xml:space="preserve">  PRIMARY KEY (`id`)</w:t>
+      </w:r>
+    </w:p>
+    <w:p>
+      <w:pPr>
+        <w:spacing w:after="0" w:before="0" w:line="276" w:lineRule="auto"/>
+        <w:contextualSpacing w:val="0"/>
+      </w:pPr>
+      <w:r>
+        <w:rPr>
+          <w:rFonts w:ascii="Calibri" w:cs="Calibri" w:eastAsia="Calibri" w:hAnsi="Calibri"/>
+          <w:i w:val="1"/>
+          <w:sz w:val="24"/>
+          <w:rtl w:val="0"/>
+        </w:rPr>
+        <w:t xml:space="preserve">) ENGINE=InnoDB AUTO_INCREMENT=1 DEFAULT CHARSET=utf8 COLLATE=utf8_unicode_ci;</w:t>
+      </w:r>
+    </w:p>
+    <w:p>
+      <w:pPr>
+        <w:spacing w:after="0" w:before="0" w:line="276" w:lineRule="auto"/>
+        <w:contextualSpacing w:val="0"/>
+      </w:pPr>
+      <w:r>
+        <w:rPr>
+          <w:rtl w:val="0"/>
+        </w:rPr>
+      </w:r>
+    </w:p>
+    <w:p>
+      <w:pPr>
         <w:spacing w:after="0" w:before="0" w:line="276" w:lineRule="auto"/>
         <w:contextualSpacing w:val="0"/>
       </w:pPr>
@@ -7619,6 +7829,33 @@
       </w:pPr>
       <w:r>
         <w:rPr>
+          <w:rtl w:val="0"/>
+        </w:rPr>
+      </w:r>
+    </w:p>
+    <w:p>
+      <w:r>
+        <w:br w:type="page"/>
+      </w:r>
+    </w:p>
+    <w:p>
+      <w:pPr>
+        <w:spacing w:after="0" w:before="0" w:line="276" w:lineRule="auto"/>
+        <w:contextualSpacing w:val="0"/>
+      </w:pPr>
+      <w:r>
+        <w:rPr>
+          <w:rtl w:val="0"/>
+        </w:rPr>
+      </w:r>
+    </w:p>
+    <w:p>
+      <w:pPr>
+        <w:spacing w:after="0" w:before="0" w:line="276" w:lineRule="auto"/>
+        <w:contextualSpacing w:val="0"/>
+      </w:pPr>
+      <w:r>
+        <w:rPr>
           <w:rFonts w:ascii="Calibri" w:cs="Calibri" w:eastAsia="Calibri" w:hAnsi="Calibri"/>
           <w:b w:val="1"/>
           <w:color w:val="7030a0"/>
@@ -7893,6 +8130,17 @@
       </w:pPr>
       <w:r>
         <w:rPr>
+          <w:rtl w:val="0"/>
+        </w:rPr>
+      </w:r>
+    </w:p>
+    <w:p>
+      <w:pPr>
+        <w:spacing w:after="0" w:before="0" w:line="276" w:lineRule="auto"/>
+        <w:contextualSpacing w:val="0"/>
+      </w:pPr>
+      <w:r>
+        <w:rPr>
           <w:rFonts w:ascii="Calibri" w:cs="Calibri" w:eastAsia="Calibri" w:hAnsi="Calibri"/>
           <w:b w:val="1"/>
           <w:color w:val="7030a0"/>
@@ -8255,21 +8503,6 @@
       </w:r>
     </w:p>
     <w:p>
-      <w:r>
-        <w:br w:type="page"/>
-      </w:r>
-    </w:p>
-    <w:p>
-      <w:pPr>
-        <w:contextualSpacing w:val="0"/>
-      </w:pPr>
-      <w:r>
-        <w:rPr>
-          <w:rtl w:val="0"/>
-        </w:rPr>
-      </w:r>
-    </w:p>
-    <w:p>
       <w:pPr>
         <w:contextualSpacing w:val="0"/>
       </w:pPr>
@@ -8522,6 +8755,31 @@
       </w:pPr>
       <w:r>
         <w:rPr>
+          <w:rtl w:val="0"/>
+        </w:rPr>
+      </w:r>
+    </w:p>
+    <w:p>
+      <w:r>
+        <w:br w:type="page"/>
+      </w:r>
+    </w:p>
+    <w:p>
+      <w:pPr>
+        <w:contextualSpacing w:val="0"/>
+      </w:pPr>
+      <w:r>
+        <w:rPr>
+          <w:rtl w:val="0"/>
+        </w:rPr>
+      </w:r>
+    </w:p>
+    <w:p>
+      <w:pPr>
+        <w:contextualSpacing w:val="0"/>
+      </w:pPr>
+      <w:r>
+        <w:rPr>
           <w:rFonts w:ascii="Calibri" w:cs="Calibri" w:eastAsia="Calibri" w:hAnsi="Calibri"/>
           <w:b w:val="1"/>
           <w:color w:val="7030a0"/>
@@ -8894,16 +9152,6 @@
       </w:pPr>
       <w:r>
         <w:rPr>
-          <w:rtl w:val="0"/>
-        </w:rPr>
-      </w:r>
-    </w:p>
-    <w:p>
-      <w:pPr>
-        <w:contextualSpacing w:val="0"/>
-      </w:pPr>
-      <w:r>
-        <w:rPr>
           <w:rFonts w:ascii="Calibri" w:cs="Calibri" w:eastAsia="Calibri" w:hAnsi="Calibri"/>
           <w:b w:val="1"/>
           <w:sz w:val="24"/>
@@ -8982,26 +9230,6 @@
           <w:rtl w:val="0"/>
         </w:rPr>
         <w:t xml:space="preserve">ALTER table `mdl_promocode_reports` MODIFY `timecreated` varchar(255);</w:t>
-      </w:r>
-    </w:p>
-    <w:p>
-      <w:pPr>
-        <w:contextualSpacing w:val="0"/>
-      </w:pPr>
-      <w:r>
-        <w:rPr>
-          <w:rtl w:val="0"/>
-        </w:rPr>
-      </w:r>
-    </w:p>
-    <w:p>
-      <w:pPr>
-        <w:contextualSpacing w:val="0"/>
-      </w:pPr>
-      <w:r>
-        <w:rPr>
-          <w:rtl w:val="0"/>
-        </w:rPr>
       </w:r>
     </w:p>
     <w:p>

</xml_diff>